<commit_message>
Updated calculator and added presentation
</commit_message>
<xml_diff>
--- a/Algoritme_Tests/Tabel gemiddelden.docx
+++ b/Algoritme_Tests/Tabel gemiddelden.docx
@@ -22,23 +22,26 @@
           <w:p>
             <w:pPr>
               <w:rPr>
-                <w:b/>
-              </w:rPr>
-            </w:pPr>
-          </w:p>
-        </w:tc>
-        <w:tc>
-          <w:tcPr>
-            <w:tcW w:w="2303" w:type="dxa"/>
-          </w:tcPr>
-          <w:p>
-            <w:pPr>
-              <w:rPr>
-                <w:b/>
-              </w:rPr>
-            </w:pPr>
-            <w:r>
-              <w:rPr>
+                <w:rFonts w:ascii="Arial" w:hAnsi="Arial" w:cs="Arial"/>
+                <w:b/>
+              </w:rPr>
+            </w:pPr>
+          </w:p>
+        </w:tc>
+        <w:tc>
+          <w:tcPr>
+            <w:tcW w:w="2303" w:type="dxa"/>
+          </w:tcPr>
+          <w:p>
+            <w:pPr>
+              <w:rPr>
+                <w:rFonts w:ascii="Arial" w:hAnsi="Arial" w:cs="Arial"/>
+                <w:b/>
+              </w:rPr>
+            </w:pPr>
+            <w:r>
+              <w:rPr>
+                <w:rFonts w:ascii="Arial" w:hAnsi="Arial" w:cs="Arial"/>
                 <w:b/>
               </w:rPr>
               <w:t>Gemiddelde aantal mutaties</w:t>
@@ -52,11 +55,13 @@
           <w:p>
             <w:pPr>
               <w:rPr>
-                <w:b/>
-              </w:rPr>
-            </w:pPr>
-            <w:r>
-              <w:rPr>
+                <w:rFonts w:ascii="Arial" w:hAnsi="Arial" w:cs="Arial"/>
+                <w:b/>
+              </w:rPr>
+            </w:pPr>
+            <w:r>
+              <w:rPr>
+                <w:rFonts w:ascii="Arial" w:hAnsi="Arial" w:cs="Arial"/>
                 <w:b/>
               </w:rPr>
               <w:t>Minimum aantal mutaties</w:t>
@@ -70,11 +75,13 @@
           <w:p>
             <w:pPr>
               <w:rPr>
-                <w:b/>
-              </w:rPr>
-            </w:pPr>
-            <w:r>
-              <w:rPr>
+                <w:rFonts w:ascii="Arial" w:hAnsi="Arial" w:cs="Arial"/>
+                <w:b/>
+              </w:rPr>
+            </w:pPr>
+            <w:r>
+              <w:rPr>
+                <w:rFonts w:ascii="Arial" w:hAnsi="Arial" w:cs="Arial"/>
                 <w:b/>
               </w:rPr>
               <w:t>Maximum aantal mutaties</w:t>
@@ -90,11 +97,13 @@
           <w:p>
             <w:pPr>
               <w:rPr>
-                <w:b/>
-              </w:rPr>
-            </w:pPr>
-            <w:r>
-              <w:rPr>
+                <w:rFonts w:ascii="Arial" w:hAnsi="Arial" w:cs="Arial"/>
+                <w:b/>
+              </w:rPr>
+            </w:pPr>
+            <w:r>
+              <w:rPr>
+                <w:rFonts w:ascii="Arial" w:hAnsi="Arial" w:cs="Arial"/>
                 <w:b/>
               </w:rPr>
               <w:t>Algoritme 1</w:t>
@@ -106,7 +115,15 @@
             <w:tcW w:w="2303" w:type="dxa"/>
           </w:tcPr>
           <w:p>
-            <w:r>
+            <w:pPr>
+              <w:rPr>
+                <w:rFonts w:ascii="Arial" w:hAnsi="Arial" w:cs="Arial"/>
+              </w:rPr>
+            </w:pPr>
+            <w:r>
+              <w:rPr>
+                <w:rFonts w:ascii="Arial" w:hAnsi="Arial" w:cs="Arial"/>
+              </w:rPr>
               <w:t>21,14</w:t>
             </w:r>
           </w:p>
@@ -116,7 +133,15 @@
             <w:tcW w:w="2303" w:type="dxa"/>
           </w:tcPr>
           <w:p>
-            <w:r>
+            <w:pPr>
+              <w:rPr>
+                <w:rFonts w:ascii="Arial" w:hAnsi="Arial" w:cs="Arial"/>
+              </w:rPr>
+            </w:pPr>
+            <w:r>
+              <w:rPr>
+                <w:rFonts w:ascii="Arial" w:hAnsi="Arial" w:cs="Arial"/>
+              </w:rPr>
               <w:t>15</w:t>
             </w:r>
           </w:p>
@@ -126,7 +151,15 @@
             <w:tcW w:w="2303" w:type="dxa"/>
           </w:tcPr>
           <w:p>
-            <w:r>
+            <w:pPr>
+              <w:rPr>
+                <w:rFonts w:ascii="Arial" w:hAnsi="Arial" w:cs="Arial"/>
+              </w:rPr>
+            </w:pPr>
+            <w:r>
+              <w:rPr>
+                <w:rFonts w:ascii="Arial" w:hAnsi="Arial" w:cs="Arial"/>
+              </w:rPr>
               <w:t>24</w:t>
             </w:r>
           </w:p>
@@ -140,11 +173,13 @@
           <w:p>
             <w:pPr>
               <w:rPr>
-                <w:b/>
-              </w:rPr>
-            </w:pPr>
-            <w:r>
-              <w:rPr>
+                <w:rFonts w:ascii="Arial" w:hAnsi="Arial" w:cs="Arial"/>
+                <w:b/>
+              </w:rPr>
+            </w:pPr>
+            <w:r>
+              <w:rPr>
+                <w:rFonts w:ascii="Arial" w:hAnsi="Arial" w:cs="Arial"/>
                 <w:b/>
               </w:rPr>
               <w:t>Algoritme 2</w:t>
@@ -156,7 +191,15 @@
             <w:tcW w:w="2303" w:type="dxa"/>
           </w:tcPr>
           <w:p>
-            <w:r>
+            <w:pPr>
+              <w:rPr>
+                <w:rFonts w:ascii="Arial" w:hAnsi="Arial" w:cs="Arial"/>
+              </w:rPr>
+            </w:pPr>
+            <w:r>
+              <w:rPr>
+                <w:rFonts w:ascii="Arial" w:hAnsi="Arial" w:cs="Arial"/>
+              </w:rPr>
               <w:t>21.14</w:t>
             </w:r>
           </w:p>
@@ -166,7 +209,15 @@
             <w:tcW w:w="2303" w:type="dxa"/>
           </w:tcPr>
           <w:p>
-            <w:r>
+            <w:pPr>
+              <w:rPr>
+                <w:rFonts w:ascii="Arial" w:hAnsi="Arial" w:cs="Arial"/>
+              </w:rPr>
+            </w:pPr>
+            <w:r>
+              <w:rPr>
+                <w:rFonts w:ascii="Arial" w:hAnsi="Arial" w:cs="Arial"/>
+              </w:rPr>
               <w:t>14</w:t>
             </w:r>
           </w:p>
@@ -176,7 +227,15 @@
             <w:tcW w:w="2303" w:type="dxa"/>
           </w:tcPr>
           <w:p>
-            <w:r>
+            <w:pPr>
+              <w:rPr>
+                <w:rFonts w:ascii="Arial" w:hAnsi="Arial" w:cs="Arial"/>
+              </w:rPr>
+            </w:pPr>
+            <w:r>
+              <w:rPr>
+                <w:rFonts w:ascii="Arial" w:hAnsi="Arial" w:cs="Arial"/>
+              </w:rPr>
               <w:t>24</w:t>
             </w:r>
           </w:p>
@@ -190,11 +249,13 @@
           <w:p>
             <w:pPr>
               <w:rPr>
-                <w:b/>
-              </w:rPr>
-            </w:pPr>
-            <w:r>
-              <w:rPr>
+                <w:rFonts w:ascii="Arial" w:hAnsi="Arial" w:cs="Arial"/>
+                <w:b/>
+              </w:rPr>
+            </w:pPr>
+            <w:r>
+              <w:rPr>
+                <w:rFonts w:ascii="Arial" w:hAnsi="Arial" w:cs="Arial"/>
                 <w:b/>
               </w:rPr>
               <w:t>Algoritme 3</w:t>
@@ -206,7 +267,15 @@
             <w:tcW w:w="2303" w:type="dxa"/>
           </w:tcPr>
           <w:p>
-            <w:r>
+            <w:pPr>
+              <w:rPr>
+                <w:rFonts w:ascii="Arial" w:hAnsi="Arial" w:cs="Arial"/>
+              </w:rPr>
+            </w:pPr>
+            <w:r>
+              <w:rPr>
+                <w:rFonts w:ascii="Arial" w:hAnsi="Arial" w:cs="Arial"/>
+              </w:rPr>
               <w:t>21,15</w:t>
             </w:r>
           </w:p>
@@ -216,7 +285,15 @@
             <w:tcW w:w="2303" w:type="dxa"/>
           </w:tcPr>
           <w:p>
-            <w:r>
+            <w:pPr>
+              <w:rPr>
+                <w:rFonts w:ascii="Arial" w:hAnsi="Arial" w:cs="Arial"/>
+              </w:rPr>
+            </w:pPr>
+            <w:r>
+              <w:rPr>
+                <w:rFonts w:ascii="Arial" w:hAnsi="Arial" w:cs="Arial"/>
+              </w:rPr>
               <w:t>15</w:t>
             </w:r>
           </w:p>
@@ -226,7 +303,243 @@
             <w:tcW w:w="2303" w:type="dxa"/>
           </w:tcPr>
           <w:p>
-            <w:r>
+            <w:pPr>
+              <w:rPr>
+                <w:rFonts w:ascii="Arial" w:hAnsi="Arial" w:cs="Arial"/>
+              </w:rPr>
+            </w:pPr>
+            <w:r>
+              <w:rPr>
+                <w:rFonts w:ascii="Arial" w:hAnsi="Arial" w:cs="Arial"/>
+              </w:rPr>
+              <w:t>24</w:t>
+            </w:r>
+          </w:p>
+        </w:tc>
+      </w:tr>
+      <w:tr>
+        <w:tc>
+          <w:tcPr>
+            <w:tcW w:w="2303" w:type="dxa"/>
+          </w:tcPr>
+          <w:p>
+            <w:pPr>
+              <w:rPr>
+                <w:rFonts w:ascii="Arial" w:hAnsi="Arial" w:cs="Arial"/>
+                <w:b/>
+              </w:rPr>
+            </w:pPr>
+            <w:r>
+              <w:rPr>
+                <w:rFonts w:ascii="Arial" w:hAnsi="Arial" w:cs="Arial"/>
+                <w:b/>
+              </w:rPr>
+              <w:t>Algoritme 4</w:t>
+            </w:r>
+          </w:p>
+        </w:tc>
+        <w:tc>
+          <w:tcPr>
+            <w:tcW w:w="2303" w:type="dxa"/>
+          </w:tcPr>
+          <w:p>
+            <w:pPr>
+              <w:rPr>
+                <w:rFonts w:ascii="Arial" w:hAnsi="Arial" w:cs="Arial"/>
+              </w:rPr>
+            </w:pPr>
+            <w:r>
+              <w:rPr>
+                <w:rFonts w:ascii="Arial" w:hAnsi="Arial" w:cs="Arial"/>
+              </w:rPr>
+              <w:t>20,91</w:t>
+            </w:r>
+          </w:p>
+        </w:tc>
+        <w:tc>
+          <w:tcPr>
+            <w:tcW w:w="2303" w:type="dxa"/>
+          </w:tcPr>
+          <w:p>
+            <w:pPr>
+              <w:rPr>
+                <w:rFonts w:ascii="Arial" w:hAnsi="Arial" w:cs="Arial"/>
+              </w:rPr>
+            </w:pPr>
+            <w:r>
+              <w:rPr>
+                <w:rFonts w:ascii="Arial" w:hAnsi="Arial" w:cs="Arial"/>
+              </w:rPr>
+              <w:t>13</w:t>
+            </w:r>
+          </w:p>
+        </w:tc>
+        <w:tc>
+          <w:tcPr>
+            <w:tcW w:w="2303" w:type="dxa"/>
+          </w:tcPr>
+          <w:p>
+            <w:pPr>
+              <w:rPr>
+                <w:rFonts w:ascii="Arial" w:hAnsi="Arial" w:cs="Arial"/>
+              </w:rPr>
+            </w:pPr>
+            <w:r>
+              <w:rPr>
+                <w:rFonts w:ascii="Arial" w:hAnsi="Arial" w:cs="Arial"/>
+              </w:rPr>
+              <w:t>24</w:t>
+            </w:r>
+          </w:p>
+        </w:tc>
+      </w:tr>
+      <w:tr>
+        <w:tc>
+          <w:tcPr>
+            <w:tcW w:w="2303" w:type="dxa"/>
+          </w:tcPr>
+          <w:p>
+            <w:pPr>
+              <w:rPr>
+                <w:rFonts w:ascii="Arial" w:hAnsi="Arial" w:cs="Arial"/>
+                <w:b/>
+              </w:rPr>
+            </w:pPr>
+            <w:r>
+              <w:rPr>
+                <w:rFonts w:ascii="Arial" w:hAnsi="Arial" w:cs="Arial"/>
+                <w:b/>
+              </w:rPr>
+              <w:t>Algoritme 5</w:t>
+            </w:r>
+          </w:p>
+        </w:tc>
+        <w:tc>
+          <w:tcPr>
+            <w:tcW w:w="2303" w:type="dxa"/>
+          </w:tcPr>
+          <w:p>
+            <w:pPr>
+              <w:rPr>
+                <w:rFonts w:ascii="Arial" w:hAnsi="Arial" w:cs="Arial"/>
+              </w:rPr>
+            </w:pPr>
+            <w:r>
+              <w:rPr>
+                <w:rFonts w:ascii="Arial" w:hAnsi="Arial" w:cs="Arial"/>
+              </w:rPr>
+              <w:t>20,83</w:t>
+            </w:r>
+          </w:p>
+        </w:tc>
+        <w:tc>
+          <w:tcPr>
+            <w:tcW w:w="2303" w:type="dxa"/>
+          </w:tcPr>
+          <w:p>
+            <w:pPr>
+              <w:rPr>
+                <w:rFonts w:ascii="Arial" w:hAnsi="Arial" w:cs="Arial"/>
+              </w:rPr>
+            </w:pPr>
+            <w:r>
+              <w:rPr>
+                <w:rFonts w:ascii="Arial" w:hAnsi="Arial" w:cs="Arial"/>
+              </w:rPr>
+              <w:t>15</w:t>
+            </w:r>
+          </w:p>
+        </w:tc>
+        <w:tc>
+          <w:tcPr>
+            <w:tcW w:w="2303" w:type="dxa"/>
+          </w:tcPr>
+          <w:p>
+            <w:pPr>
+              <w:rPr>
+                <w:rFonts w:ascii="Arial" w:hAnsi="Arial" w:cs="Arial"/>
+              </w:rPr>
+            </w:pPr>
+            <w:r>
+              <w:rPr>
+                <w:rFonts w:ascii="Arial" w:hAnsi="Arial" w:cs="Arial"/>
+              </w:rPr>
+              <w:t>24</w:t>
+            </w:r>
+          </w:p>
+        </w:tc>
+      </w:tr>
+      <w:tr>
+        <w:tc>
+          <w:tcPr>
+            <w:tcW w:w="2303" w:type="dxa"/>
+          </w:tcPr>
+          <w:p>
+            <w:pPr>
+              <w:rPr>
+                <w:rFonts w:ascii="Arial" w:hAnsi="Arial" w:cs="Arial"/>
+                <w:b/>
+              </w:rPr>
+            </w:pPr>
+            <w:r>
+              <w:rPr>
+                <w:rFonts w:ascii="Arial" w:hAnsi="Arial" w:cs="Arial"/>
+                <w:b/>
+              </w:rPr>
+              <w:t>Algoritme 6</w:t>
+            </w:r>
+          </w:p>
+        </w:tc>
+        <w:tc>
+          <w:tcPr>
+            <w:tcW w:w="2303" w:type="dxa"/>
+          </w:tcPr>
+          <w:p>
+            <w:pPr>
+              <w:rPr>
+                <w:rFonts w:ascii="Arial" w:hAnsi="Arial" w:cs="Arial"/>
+              </w:rPr>
+            </w:pPr>
+            <w:r>
+              <w:rPr>
+                <w:rFonts w:ascii="Arial" w:hAnsi="Arial" w:cs="Arial"/>
+              </w:rPr>
+              <w:t>20,97</w:t>
+            </w:r>
+          </w:p>
+        </w:tc>
+        <w:tc>
+          <w:tcPr>
+            <w:tcW w:w="2303" w:type="dxa"/>
+          </w:tcPr>
+          <w:p>
+            <w:pPr>
+              <w:rPr>
+                <w:rFonts w:ascii="Arial" w:hAnsi="Arial" w:cs="Arial"/>
+              </w:rPr>
+            </w:pPr>
+            <w:r>
+              <w:rPr>
+                <w:rFonts w:ascii="Arial" w:hAnsi="Arial" w:cs="Arial"/>
+              </w:rPr>
+              <w:t>15</w:t>
+            </w:r>
+          </w:p>
+        </w:tc>
+        <w:tc>
+          <w:tcPr>
+            <w:tcW w:w="2303" w:type="dxa"/>
+          </w:tcPr>
+          <w:p>
+            <w:pPr>
+              <w:rPr>
+                <w:rFonts w:ascii="Arial" w:hAnsi="Arial" w:cs="Arial"/>
+              </w:rPr>
+            </w:pPr>
+            <w:r>
+              <w:rPr>
+                <w:rFonts w:ascii="Arial" w:hAnsi="Arial" w:cs="Arial"/>
+              </w:rPr>
               <w:t>24</w:t>
             </w:r>
           </w:p>
@@ -236,6 +549,7 @@
     <w:p>
       <w:pPr>
         <w:rPr>
+          <w:rFonts w:ascii="Arial" w:hAnsi="Arial" w:cs="Arial"/>
           <w:b/>
         </w:rPr>
       </w:pPr>
@@ -259,23 +573,26 @@
           <w:p>
             <w:pPr>
               <w:rPr>
-                <w:b/>
-              </w:rPr>
-            </w:pPr>
-          </w:p>
-        </w:tc>
-        <w:tc>
-          <w:tcPr>
-            <w:tcW w:w="2303" w:type="dxa"/>
-          </w:tcPr>
-          <w:p>
-            <w:pPr>
-              <w:rPr>
-                <w:b/>
-              </w:rPr>
-            </w:pPr>
-            <w:r>
-              <w:rPr>
+                <w:rFonts w:ascii="Arial" w:hAnsi="Arial" w:cs="Arial"/>
+                <w:b/>
+              </w:rPr>
+            </w:pPr>
+          </w:p>
+        </w:tc>
+        <w:tc>
+          <w:tcPr>
+            <w:tcW w:w="2303" w:type="dxa"/>
+          </w:tcPr>
+          <w:p>
+            <w:pPr>
+              <w:rPr>
+                <w:rFonts w:ascii="Arial" w:hAnsi="Arial" w:cs="Arial"/>
+                <w:b/>
+              </w:rPr>
+            </w:pPr>
+            <w:r>
+              <w:rPr>
+                <w:rFonts w:ascii="Arial" w:hAnsi="Arial" w:cs="Arial"/>
                 <w:b/>
               </w:rPr>
               <w:t xml:space="preserve">Gemiddeld aantal genen verplaatst </w:t>
@@ -289,11 +606,13 @@
           <w:p>
             <w:pPr>
               <w:rPr>
-                <w:b/>
-              </w:rPr>
-            </w:pPr>
-            <w:r>
-              <w:rPr>
+                <w:rFonts w:ascii="Arial" w:hAnsi="Arial" w:cs="Arial"/>
+                <w:b/>
+              </w:rPr>
+            </w:pPr>
+            <w:r>
+              <w:rPr>
+                <w:rFonts w:ascii="Arial" w:hAnsi="Arial" w:cs="Arial"/>
                 <w:b/>
               </w:rPr>
               <w:t>Gemiddeld aantal genen per mutatie</w:t>
@@ -309,11 +628,13 @@
           <w:p>
             <w:pPr>
               <w:rPr>
-                <w:b/>
-              </w:rPr>
-            </w:pPr>
-            <w:r>
-              <w:rPr>
+                <w:rFonts w:ascii="Arial" w:hAnsi="Arial" w:cs="Arial"/>
+                <w:b/>
+              </w:rPr>
+            </w:pPr>
+            <w:r>
+              <w:rPr>
+                <w:rFonts w:ascii="Arial" w:hAnsi="Arial" w:cs="Arial"/>
                 <w:b/>
               </w:rPr>
               <w:t>Algoritme 1</w:t>
@@ -325,7 +646,15 @@
             <w:tcW w:w="2303" w:type="dxa"/>
           </w:tcPr>
           <w:p>
-            <w:r>
+            <w:pPr>
+              <w:rPr>
+                <w:rFonts w:ascii="Arial" w:hAnsi="Arial" w:cs="Arial"/>
+              </w:rPr>
+            </w:pPr>
+            <w:r>
+              <w:rPr>
+                <w:rFonts w:ascii="Arial" w:hAnsi="Arial" w:cs="Arial"/>
+              </w:rPr>
               <w:t>170,59</w:t>
             </w:r>
           </w:p>
@@ -335,7 +664,15 @@
             <w:tcW w:w="2303" w:type="dxa"/>
           </w:tcPr>
           <w:p>
-            <w:r>
+            <w:pPr>
+              <w:rPr>
+                <w:rFonts w:ascii="Arial" w:hAnsi="Arial" w:cs="Arial"/>
+              </w:rPr>
+            </w:pPr>
+            <w:r>
+              <w:rPr>
+                <w:rFonts w:ascii="Arial" w:hAnsi="Arial" w:cs="Arial"/>
+              </w:rPr>
               <w:t>7,60</w:t>
             </w:r>
           </w:p>
@@ -349,11 +686,13 @@
           <w:p>
             <w:pPr>
               <w:rPr>
-                <w:b/>
-              </w:rPr>
-            </w:pPr>
-            <w:r>
-              <w:rPr>
+                <w:rFonts w:ascii="Arial" w:hAnsi="Arial" w:cs="Arial"/>
+                <w:b/>
+              </w:rPr>
+            </w:pPr>
+            <w:r>
+              <w:rPr>
+                <w:rFonts w:ascii="Arial" w:hAnsi="Arial" w:cs="Arial"/>
                 <w:b/>
               </w:rPr>
               <w:t>Algoritme 2</w:t>
@@ -365,7 +704,15 @@
             <w:tcW w:w="2303" w:type="dxa"/>
           </w:tcPr>
           <w:p>
-            <w:r>
+            <w:pPr>
+              <w:rPr>
+                <w:rFonts w:ascii="Arial" w:hAnsi="Arial" w:cs="Arial"/>
+              </w:rPr>
+            </w:pPr>
+            <w:r>
+              <w:rPr>
+                <w:rFonts w:ascii="Arial" w:hAnsi="Arial" w:cs="Arial"/>
+              </w:rPr>
               <w:t>170,97</w:t>
             </w:r>
           </w:p>
@@ -375,7 +722,15 @@
             <w:tcW w:w="2303" w:type="dxa"/>
           </w:tcPr>
           <w:p>
-            <w:r>
+            <w:pPr>
+              <w:rPr>
+                <w:rFonts w:ascii="Arial" w:hAnsi="Arial" w:cs="Arial"/>
+              </w:rPr>
+            </w:pPr>
+            <w:r>
+              <w:rPr>
+                <w:rFonts w:ascii="Arial" w:hAnsi="Arial" w:cs="Arial"/>
+              </w:rPr>
               <w:t>7,63</w:t>
             </w:r>
           </w:p>
@@ -389,11 +744,13 @@
           <w:p>
             <w:pPr>
               <w:rPr>
-                <w:b/>
-              </w:rPr>
-            </w:pPr>
-            <w:r>
-              <w:rPr>
+                <w:rFonts w:ascii="Arial" w:hAnsi="Arial" w:cs="Arial"/>
+                <w:b/>
+              </w:rPr>
+            </w:pPr>
+            <w:r>
+              <w:rPr>
+                <w:rFonts w:ascii="Arial" w:hAnsi="Arial" w:cs="Arial"/>
                 <w:b/>
               </w:rPr>
               <w:t>Algoritme 3</w:t>
@@ -405,7 +762,15 @@
             <w:tcW w:w="2303" w:type="dxa"/>
           </w:tcPr>
           <w:p>
-            <w:r>
+            <w:pPr>
+              <w:rPr>
+                <w:rFonts w:ascii="Arial" w:hAnsi="Arial" w:cs="Arial"/>
+              </w:rPr>
+            </w:pPr>
+            <w:r>
+              <w:rPr>
+                <w:rFonts w:ascii="Arial" w:hAnsi="Arial" w:cs="Arial"/>
+              </w:rPr>
               <w:t>170,84</w:t>
             </w:r>
           </w:p>
@@ -415,17 +780,210 @@
             <w:tcW w:w="2303" w:type="dxa"/>
           </w:tcPr>
           <w:p>
-            <w:r>
+            <w:pPr>
+              <w:rPr>
+                <w:rFonts w:ascii="Arial" w:hAnsi="Arial" w:cs="Arial"/>
+              </w:rPr>
+            </w:pPr>
+            <w:r>
+              <w:rPr>
+                <w:rFonts w:ascii="Arial" w:hAnsi="Arial" w:cs="Arial"/>
+              </w:rPr>
               <w:t>7,62</w:t>
             </w:r>
+          </w:p>
+        </w:tc>
+      </w:tr>
+      <w:tr>
+        <w:tc>
+          <w:tcPr>
+            <w:tcW w:w="2303" w:type="dxa"/>
+          </w:tcPr>
+          <w:p>
+            <w:pPr>
+              <w:rPr>
+                <w:rFonts w:ascii="Arial" w:hAnsi="Arial" w:cs="Arial"/>
+                <w:b/>
+              </w:rPr>
+            </w:pPr>
+            <w:r>
+              <w:rPr>
+                <w:rFonts w:ascii="Arial" w:hAnsi="Arial" w:cs="Arial"/>
+                <w:b/>
+              </w:rPr>
+              <w:t>Algoritme 4</w:t>
+            </w:r>
+          </w:p>
+        </w:tc>
+        <w:tc>
+          <w:tcPr>
+            <w:tcW w:w="2303" w:type="dxa"/>
+          </w:tcPr>
+          <w:p>
+            <w:pPr>
+              <w:rPr>
+                <w:rFonts w:ascii="Arial" w:hAnsi="Arial" w:cs="Arial"/>
+              </w:rPr>
+            </w:pPr>
+            <w:r>
+              <w:rPr>
+                <w:rFonts w:ascii="Arial" w:hAnsi="Arial" w:cs="Arial"/>
+              </w:rPr>
+              <w:t>165,67</w:t>
+            </w:r>
+          </w:p>
+        </w:tc>
+        <w:tc>
+          <w:tcPr>
+            <w:tcW w:w="2303" w:type="dxa"/>
+          </w:tcPr>
+          <w:p>
+            <w:pPr>
+              <w:rPr>
+                <w:rFonts w:ascii="Arial" w:hAnsi="Arial" w:cs="Arial"/>
+              </w:rPr>
+            </w:pPr>
+            <w:r>
+              <w:rPr>
+                <w:rFonts w:ascii="Arial" w:hAnsi="Arial" w:cs="Arial"/>
+              </w:rPr>
+              <w:t>7,45</w:t>
+            </w:r>
+          </w:p>
+        </w:tc>
+      </w:tr>
+      <w:tr>
+        <w:tc>
+          <w:tcPr>
+            <w:tcW w:w="2303" w:type="dxa"/>
+          </w:tcPr>
+          <w:p>
+            <w:pPr>
+              <w:rPr>
+                <w:rFonts w:ascii="Arial" w:hAnsi="Arial" w:cs="Arial"/>
+                <w:b/>
+              </w:rPr>
+            </w:pPr>
+            <w:r>
+              <w:rPr>
+                <w:rFonts w:ascii="Arial" w:hAnsi="Arial" w:cs="Arial"/>
+                <w:b/>
+              </w:rPr>
+              <w:t>Algoritme 5</w:t>
+            </w:r>
+          </w:p>
+        </w:tc>
+        <w:tc>
+          <w:tcPr>
+            <w:tcW w:w="2303" w:type="dxa"/>
+          </w:tcPr>
+          <w:p>
+            <w:pPr>
+              <w:rPr>
+                <w:rFonts w:ascii="Arial" w:hAnsi="Arial" w:cs="Arial"/>
+              </w:rPr>
+            </w:pPr>
+            <w:r>
+              <w:rPr>
+                <w:rFonts w:ascii="Arial" w:hAnsi="Arial" w:cs="Arial"/>
+              </w:rPr>
+              <w:t>168,70</w:t>
+            </w:r>
+          </w:p>
+        </w:tc>
+        <w:tc>
+          <w:tcPr>
+            <w:tcW w:w="2303" w:type="dxa"/>
+          </w:tcPr>
+          <w:p>
+            <w:pPr>
+              <w:rPr>
+                <w:rFonts w:ascii="Arial" w:hAnsi="Arial" w:cs="Arial"/>
+              </w:rPr>
+            </w:pPr>
+            <w:r>
+              <w:rPr>
+                <w:rFonts w:ascii="Arial" w:hAnsi="Arial" w:cs="Arial"/>
+              </w:rPr>
+              <w:t>7,64</w:t>
+            </w:r>
+          </w:p>
+        </w:tc>
+      </w:tr>
+      <w:tr>
+        <w:tc>
+          <w:tcPr>
+            <w:tcW w:w="2303" w:type="dxa"/>
+          </w:tcPr>
+          <w:p>
+            <w:pPr>
+              <w:rPr>
+                <w:rFonts w:ascii="Arial" w:hAnsi="Arial" w:cs="Arial"/>
+                <w:b/>
+              </w:rPr>
+            </w:pPr>
+            <w:r>
+              <w:rPr>
+                <w:rFonts w:ascii="Arial" w:hAnsi="Arial" w:cs="Arial"/>
+                <w:b/>
+              </w:rPr>
+              <w:t>Algoritme 6</w:t>
+            </w:r>
+          </w:p>
+        </w:tc>
+        <w:tc>
+          <w:tcPr>
+            <w:tcW w:w="2303" w:type="dxa"/>
+          </w:tcPr>
+          <w:p>
+            <w:pPr>
+              <w:rPr>
+                <w:rFonts w:ascii="Arial" w:hAnsi="Arial" w:cs="Arial"/>
+              </w:rPr>
+            </w:pPr>
+            <w:r>
+              <w:rPr>
+                <w:rFonts w:ascii="Arial" w:hAnsi="Arial" w:cs="Arial"/>
+              </w:rPr>
+              <w:t>168,64</w:t>
+            </w:r>
+          </w:p>
+        </w:tc>
+        <w:tc>
+          <w:tcPr>
+            <w:tcW w:w="2303" w:type="dxa"/>
+          </w:tcPr>
+          <w:p>
+            <w:pPr>
+              <w:rPr>
+                <w:rFonts w:ascii="Arial" w:hAnsi="Arial" w:cs="Arial"/>
+              </w:rPr>
+            </w:pPr>
+            <w:r>
+              <w:rPr>
+                <w:rFonts w:ascii="Arial" w:hAnsi="Arial" w:cs="Arial"/>
+              </w:rPr>
+              <w:t>7,58</w:t>
+            </w:r>
+            <w:bookmarkStart w:id="0" w:name="_GoBack"/>
+            <w:bookmarkEnd w:id="0"/>
           </w:p>
         </w:tc>
       </w:tr>
     </w:tbl>
-    <w:p/>
     <w:p>
-      <w:bookmarkStart w:id="0" w:name="_GoBack"/>
-      <w:bookmarkEnd w:id="0"/>
+      <w:pPr>
+        <w:rPr>
+          <w:rFonts w:ascii="Arial" w:hAnsi="Arial" w:cs="Arial"/>
+        </w:rPr>
+      </w:pPr>
+    </w:p>
+    <w:p>
+      <w:pPr>
+        <w:rPr>
+          <w:rFonts w:ascii="Arial" w:hAnsi="Arial" w:cs="Arial"/>
+        </w:rPr>
+      </w:pPr>
     </w:p>
     <w:sectPr>
       <w:pgSz w:w="11906" w:h="16838"/>

</xml_diff>